<commit_message>
[UPDATE] - templat admin coe
</commit_message>
<xml_diff>
--- a/resources/template/template_coe.docx
+++ b/resources/template/template_coe.docx
@@ -538,7 +538,13 @@
               <w:rPr>
                 <w:rFonts w:ascii="Calibri" w:hAnsi="Calibri" w:cs="Calibri"/>
               </w:rPr>
-              <w:t>ADM CCR</w:t>
+              <w:t>ADM</w:t>
+            </w:r>
+            <w:r>
+              <w:rPr>
+                <w:rFonts w:ascii="Calibri" w:hAnsi="Calibri" w:cs="Calibri"/>
+              </w:rPr>
+              <w:t>IN</w:t>
             </w:r>
           </w:p>
         </w:tc>
@@ -870,6 +876,8 @@
             </w:r>
           </w:p>
         </w:tc>
+        <w:bookmarkStart w:id="0" w:name="_GoBack"/>
+        <w:bookmarkEnd w:id="0"/>
       </w:tr>
       <w:tr>
         <w:tc>
@@ -1738,8 +1746,6 @@
             <w:r>
               <w:t>$</w:t>
             </w:r>
-            <w:bookmarkStart w:id="0" w:name="_GoBack"/>
-            <w:bookmarkEnd w:id="0"/>
             <w:r>
               <w:t>{Malam_mpccr_admccr}</w:t>
             </w:r>

</xml_diff>